<commit_message>
adding a graph to the report
</commit_message>
<xml_diff>
--- a/docs/KerkhofFinal.docx
+++ b/docs/KerkhofFinal.docx
@@ -103,11 +103,29 @@
       <w:pPr>
         <w:pStyle w:val="Heading1"/>
       </w:pPr>
-      <w:bookmarkStart w:id="23" w:name="methods"/>
+      <w:bookmarkStart w:id="23" w:name="audience"/>
+      <w:r>
+        <w:t xml:space="preserve">Audience</w:t>
+      </w:r>
+      <w:bookmarkEnd w:id="23"/>
+    </w:p>
+    <w:p>
+      <w:pPr>
+        <w:pStyle w:val="FirstParagraph"/>
+      </w:pPr>
+      <w:r>
+        <w:t xml:space="preserve">The usefulness of this model is to help prevent flight delays and improve customer experience. US airlines are the intended audience and user of these models.</w:t>
+      </w:r>
+    </w:p>
+    <w:p>
+      <w:pPr>
+        <w:pStyle w:val="Heading1"/>
+      </w:pPr>
+      <w:bookmarkStart w:id="24" w:name="methods"/>
       <w:r>
         <w:t xml:space="preserve">Methods</w:t>
       </w:r>
-      <w:bookmarkEnd w:id="23"/>
+      <w:bookmarkEnd w:id="24"/>
     </w:p>
     <w:p>
       <w:pPr>
@@ -133,11 +151,11 @@
       <w:pPr>
         <w:pStyle w:val="Heading3"/>
       </w:pPr>
-      <w:bookmarkStart w:id="24" w:name="methods-note"/>
+      <w:bookmarkStart w:id="25" w:name="methods-note"/>
       <w:r>
         <w:t xml:space="preserve">Methods Note</w:t>
       </w:r>
-      <w:bookmarkEnd w:id="24"/>
+      <w:bookmarkEnd w:id="25"/>
     </w:p>
     <w:p>
       <w:pPr>
@@ -151,11 +169,92 @@
       <w:pPr>
         <w:pStyle w:val="Heading1"/>
       </w:pPr>
-      <w:bookmarkStart w:id="25" w:name="results"/>
+      <w:bookmarkStart w:id="26" w:name="important-variables"/>
+      <w:r>
+        <w:t xml:space="preserve">Important Variables</w:t>
+      </w:r>
+      <w:bookmarkEnd w:id="26"/>
+    </w:p>
+    <w:p>
+      <w:pPr>
+        <w:pStyle w:val="FirstParagraph"/>
+      </w:pPr>
+      <w:r>
+        <w:t xml:space="preserve">In the data exploration, I noticed that there was a strong relationship to the time of day and the frequency of the delays.</w:t>
+      </w:r>
+    </w:p>
+    <w:p>
+      <w:pPr>
+        <w:pStyle w:val="CaptionedFigure"/>
+      </w:pPr>
+      <w:r>
+        <w:drawing>
+          <wp:inline>
+            <wp:extent cx="5334000" cy="3497292"/>
+            <wp:effectExtent b="0" l="0" r="0" t="0"/>
+            <wp:docPr descr="Delays by Time of Day" title="" id="1" name="Picture"/>
+            <a:graphic>
+              <a:graphicData uri="http://schemas.openxmlformats.org/drawingml/2006/picture">
+                <pic:pic>
+                  <pic:nvPicPr>
+                    <pic:cNvPr descr="../images/delays_by_tod.png" id="0" name="Picture"/>
+                    <pic:cNvPicPr>
+                      <a:picLocks noChangeArrowheads="1" noChangeAspect="1"/>
+                    </pic:cNvPicPr>
+                  </pic:nvPicPr>
+                  <pic:blipFill>
+                    <a:blip r:embed="rId27"/>
+                    <a:stretch>
+                      <a:fillRect/>
+                    </a:stretch>
+                  </pic:blipFill>
+                  <pic:spPr bwMode="auto">
+                    <a:xfrm>
+                      <a:off x="0" y="0"/>
+                      <a:ext cx="5334000" cy="3497292"/>
+                    </a:xfrm>
+                    <a:prstGeom prst="rect">
+                      <a:avLst/>
+                    </a:prstGeom>
+                    <a:noFill/>
+                    <a:ln w="9525">
+                      <a:noFill/>
+                      <a:headEnd/>
+                      <a:tailEnd/>
+                    </a:ln>
+                  </pic:spPr>
+                </pic:pic>
+              </a:graphicData>
+            </a:graphic>
+          </wp:inline>
+        </w:drawing>
+      </w:r>
+    </w:p>
+    <w:p>
+      <w:pPr>
+        <w:pStyle w:val="ImageCaption"/>
+      </w:pPr>
+      <w:r>
+        <w:t xml:space="preserve">Delays by Time of Day</w:t>
+      </w:r>
+    </w:p>
+    <w:p>
+      <w:pPr>
+        <w:pStyle w:val="BodyText"/>
+      </w:pPr>
+      <w:r>
+        <w:t xml:space="preserve">It seems that flights are less likely to be delayed in the morning and more likely to be delayed into the afternoon and peaking in the early evening. Because flights in the afternoon are using airplanes that have already flown once or twice earlier in the day, this graph makes sense. The risk of a flight delay increases with each previous flight during the day. This variable is very important and must be included in the model to improve accuracy.</w:t>
+      </w:r>
+    </w:p>
+    <w:p>
+      <w:pPr>
+        <w:pStyle w:val="Heading1"/>
+      </w:pPr>
+      <w:bookmarkStart w:id="28" w:name="results"/>
       <w:r>
         <w:t xml:space="preserve">Results</w:t>
       </w:r>
-      <w:bookmarkEnd w:id="25"/>
+      <w:bookmarkEnd w:id="28"/>
     </w:p>
     <w:p>
       <w:pPr>

</xml_diff>